<commit_message>
Updated c_Lobes.h to access more memory cell data
</commit_message>
<xml_diff>
--- a/Baby6.1/LobesFunctionList.docx
+++ b/Baby6.1/LobesFunctionList.docx
@@ -3390,6 +3390,1063 @@
       <w:r>
         <w:t>)</w:t>
       </w:r>
+    </w:p>
+    <w:p>
+      <w:pPr>
+        <w:spacing w:after="0"/>
+      </w:pPr>
+    </w:p>
+    <w:p>
+      <w:pPr>
+        <w:spacing w:after="0"/>
+      </w:pPr>
+      <w:r>
+        <w:t xml:space="preserve">           </w:t>
+      </w:r>
+    </w:p>
+    <w:p>
+      <w:pPr>
+        <w:spacing w:after="0"/>
+      </w:pPr>
+    </w:p>
+    <w:p>
+      <w:pPr>
+        <w:spacing w:after="0"/>
+      </w:pPr>
+    </w:p>
+    <w:p>
+      <w:pPr>
+        <w:spacing w:after="0"/>
+      </w:pPr>
+    </w:p>
+    <w:p>
+      <w:pPr>
+        <w:spacing w:after="0"/>
+        <w:rPr>
+          <w:rStyle w:val="IntenseEmphasis"/>
+        </w:rPr>
+      </w:pPr>
+      <w:r>
+        <w:rPr>
+          <w:rStyle w:val="IntenseEmphasis"/>
+        </w:rPr>
+        <w:lastRenderedPageBreak/>
+        <w:t xml:space="preserve"> //Returns </w:t>
+      </w:r>
+      <w:proofErr w:type="spellStart"/>
+      <w:r>
+        <w:rPr>
+          <w:rStyle w:val="IntenseEmphasis"/>
+        </w:rPr>
+        <w:t>miniDefinition</w:t>
+      </w:r>
+      <w:proofErr w:type="spellEnd"/>
+      <w:r>
+        <w:rPr>
+          <w:rStyle w:val="IntenseEmphasis"/>
+        </w:rPr>
+        <w:t xml:space="preserve"> from </w:t>
+      </w:r>
+      <w:proofErr w:type="spellStart"/>
+      <w:r>
+        <w:rPr>
+          <w:rStyle w:val="IntenseEmphasis"/>
+        </w:rPr>
+        <w:t>memorycell</w:t>
+      </w:r>
+      <w:proofErr w:type="spellEnd"/>
+    </w:p>
+    <w:p>
+      <w:pPr>
+        <w:spacing w:after="0"/>
+        <w:rPr>
+          <w:rStyle w:val="IntenseEmphasis"/>
+        </w:rPr>
+      </w:pPr>
+      <w:r>
+        <w:rPr>
+          <w:rStyle w:val="IntenseEmphasis"/>
+        </w:rPr>
+        <w:t xml:space="preserve"> //Returns "" if </w:t>
+      </w:r>
+      <w:proofErr w:type="spellStart"/>
+      <w:r>
+        <w:rPr>
+          <w:rStyle w:val="IntenseEmphasis"/>
+        </w:rPr>
+        <w:t>memorycell</w:t>
+      </w:r>
+      <w:proofErr w:type="spellEnd"/>
+      <w:r>
+        <w:rPr>
+          <w:rStyle w:val="IntenseEmphasis"/>
+        </w:rPr>
+        <w:t xml:space="preserve"> doesn't exist</w:t>
+      </w:r>
+    </w:p>
+    <w:p>
+      <w:pPr>
+        <w:spacing w:after="0"/>
+        <w:rPr>
+          <w:rStyle w:val="IntenseEmphasis"/>
+        </w:rPr>
+      </w:pPr>
+      <w:r>
+        <w:rPr>
+          <w:rStyle w:val="IntenseEmphasis"/>
+        </w:rPr>
+        <w:t xml:space="preserve"> //can </w:t>
+      </w:r>
+      <w:proofErr w:type="gramStart"/>
+      <w:r>
+        <w:rPr>
+          <w:rStyle w:val="IntenseEmphasis"/>
+        </w:rPr>
+        <w:t>send</w:t>
+      </w:r>
+      <w:proofErr w:type="gramEnd"/>
+      <w:r>
+        <w:rPr>
+          <w:rStyle w:val="IntenseEmphasis"/>
+        </w:rPr>
+        <w:t xml:space="preserve"> string data or tokenized string data</w:t>
+      </w:r>
+    </w:p>
+    <w:p>
+      <w:pPr>
+        <w:spacing w:after="0"/>
+        <w:rPr>
+          <w:b/>
+          <w:bCs/>
+          <w:i/>
+          <w:iCs/>
+          <w:color w:val="4F81BD" w:themeColor="accent1"/>
+        </w:rPr>
+      </w:pPr>
+      <w:r>
+        <w:rPr>
+          <w:rStyle w:val="IntenseEmphasis"/>
+        </w:rPr>
+        <w:t xml:space="preserve">//currently </w:t>
+      </w:r>
+      <w:proofErr w:type="spellStart"/>
+      <w:r>
+        <w:rPr>
+          <w:rStyle w:val="IntenseEmphasis"/>
+        </w:rPr>
+        <w:t>rightside</w:t>
+      </w:r>
+      <w:proofErr w:type="spellEnd"/>
+      <w:r>
+        <w:rPr>
+          <w:rStyle w:val="IntenseEmphasis"/>
+        </w:rPr>
+        <w:t xml:space="preserve"> cells only, don't see a need for </w:t>
+      </w:r>
+      <w:proofErr w:type="spellStart"/>
+      <w:r>
+        <w:rPr>
+          <w:rStyle w:val="IntenseEmphasis"/>
+        </w:rPr>
+        <w:t>leftside</w:t>
+      </w:r>
+      <w:proofErr w:type="spellEnd"/>
+      <w:r>
+        <w:rPr>
+          <w:rStyle w:val="IntenseEmphasis"/>
+        </w:rPr>
+        <w:t xml:space="preserve"> yet</w:t>
+      </w:r>
+    </w:p>
+    <w:p>
+      <w:pPr>
+        <w:spacing w:after="0"/>
+      </w:pPr>
+      <w:r>
+        <w:t xml:space="preserve"> </w:t>
+      </w:r>
+      <w:proofErr w:type="gramStart"/>
+      <w:r>
+        <w:t>string</w:t>
+      </w:r>
+      <w:proofErr w:type="gramEnd"/>
+      <w:r>
+        <w:t xml:space="preserve"> </w:t>
+      </w:r>
+      <w:proofErr w:type="spellStart"/>
+      <w:r>
+        <w:rPr>
+          <w:rStyle w:val="Strong"/>
+        </w:rPr>
+        <w:t>GetMemoryCellMiniDefinition</w:t>
+      </w:r>
+      <w:proofErr w:type="spellEnd"/>
+      <w:r>
+        <w:t xml:space="preserve">(string </w:t>
+      </w:r>
+      <w:proofErr w:type="spellStart"/>
+      <w:r>
+        <w:t>strData</w:t>
+      </w:r>
+      <w:proofErr w:type="spellEnd"/>
+      <w:r>
+        <w:t xml:space="preserve"> = "", </w:t>
+      </w:r>
+      <w:proofErr w:type="spellStart"/>
+      <w:r>
+        <w:t>int</w:t>
+      </w:r>
+      <w:proofErr w:type="spellEnd"/>
+      <w:r>
+        <w:t xml:space="preserve"> Address = 0)</w:t>
+      </w:r>
+    </w:p>
+    <w:p>
+      <w:pPr>
+        <w:spacing w:after="0"/>
+      </w:pPr>
+    </w:p>
+    <w:p>
+      <w:pPr>
+        <w:spacing w:after="0"/>
+        <w:rPr>
+          <w:rStyle w:val="IntenseEmphasis"/>
+        </w:rPr>
+      </w:pPr>
+      <w:r>
+        <w:rPr>
+          <w:rStyle w:val="IntenseEmphasis"/>
+        </w:rPr>
+        <w:t xml:space="preserve"> //Sets the </w:t>
+      </w:r>
+      <w:proofErr w:type="spellStart"/>
+      <w:r>
+        <w:rPr>
+          <w:rStyle w:val="IntenseEmphasis"/>
+        </w:rPr>
+        <w:t>memorycell</w:t>
+      </w:r>
+      <w:proofErr w:type="spellEnd"/>
+      <w:r>
+        <w:rPr>
+          <w:rStyle w:val="IntenseEmphasis"/>
+        </w:rPr>
+        <w:t xml:space="preserve"> </w:t>
+      </w:r>
+      <w:proofErr w:type="spellStart"/>
+      <w:r>
+        <w:rPr>
+          <w:rStyle w:val="IntenseEmphasis"/>
+        </w:rPr>
+        <w:t>minidefinition</w:t>
+      </w:r>
+      <w:proofErr w:type="spellEnd"/>
+      <w:r>
+        <w:rPr>
+          <w:rStyle w:val="IntenseEmphasis"/>
+        </w:rPr>
+        <w:t xml:space="preserve"> if the </w:t>
+      </w:r>
+      <w:proofErr w:type="spellStart"/>
+      <w:r>
+        <w:rPr>
+          <w:rStyle w:val="IntenseEmphasis"/>
+        </w:rPr>
+        <w:t>memorycell</w:t>
+      </w:r>
+      <w:proofErr w:type="spellEnd"/>
+      <w:r>
+        <w:rPr>
+          <w:rStyle w:val="IntenseEmphasis"/>
+        </w:rPr>
+        <w:t xml:space="preserve"> exists</w:t>
+      </w:r>
+    </w:p>
+    <w:p>
+      <w:pPr>
+        <w:spacing w:after="0"/>
+        <w:rPr>
+          <w:rStyle w:val="IntenseEmphasis"/>
+        </w:rPr>
+      </w:pPr>
+      <w:r>
+        <w:rPr>
+          <w:rStyle w:val="IntenseEmphasis"/>
+        </w:rPr>
+        <w:t xml:space="preserve"> //can </w:t>
+      </w:r>
+      <w:proofErr w:type="gramStart"/>
+      <w:r>
+        <w:rPr>
+          <w:rStyle w:val="IntenseEmphasis"/>
+        </w:rPr>
+        <w:t>send</w:t>
+      </w:r>
+      <w:proofErr w:type="gramEnd"/>
+      <w:r>
+        <w:rPr>
+          <w:rStyle w:val="IntenseEmphasis"/>
+        </w:rPr>
+        <w:t xml:space="preserve"> string data or the tokenized version of the string data for the address</w:t>
+      </w:r>
+    </w:p>
+    <w:p>
+      <w:pPr>
+        <w:spacing w:after="0"/>
+      </w:pPr>
+      <w:r>
+        <w:t xml:space="preserve"> </w:t>
+      </w:r>
+      <w:proofErr w:type="gramStart"/>
+      <w:r>
+        <w:t>void</w:t>
+      </w:r>
+      <w:proofErr w:type="gramEnd"/>
+      <w:r>
+        <w:t xml:space="preserve"> </w:t>
+      </w:r>
+      <w:proofErr w:type="spellStart"/>
+      <w:r>
+        <w:rPr>
+          <w:rStyle w:val="Strong"/>
+        </w:rPr>
+        <w:t>SetMemoryCellMiniDefinition</w:t>
+      </w:r>
+      <w:proofErr w:type="spellEnd"/>
+      <w:r>
+        <w:t xml:space="preserve">(string Definition, string </w:t>
+      </w:r>
+      <w:proofErr w:type="spellStart"/>
+      <w:r>
+        <w:t>strData</w:t>
+      </w:r>
+      <w:proofErr w:type="spellEnd"/>
+      <w:r>
+        <w:t xml:space="preserve"> = "", </w:t>
+      </w:r>
+      <w:proofErr w:type="spellStart"/>
+      <w:r>
+        <w:t>int</w:t>
+      </w:r>
+      <w:proofErr w:type="spellEnd"/>
+      <w:r>
+        <w:t xml:space="preserve"> Address = 0)</w:t>
+      </w:r>
+    </w:p>
+    <w:p>
+      <w:pPr>
+        <w:spacing w:after="0"/>
+      </w:pPr>
+    </w:p>
+    <w:p>
+      <w:pPr>
+        <w:spacing w:after="0"/>
+        <w:rPr>
+          <w:rStyle w:val="IntenseEmphasis"/>
+        </w:rPr>
+      </w:pPr>
+      <w:r>
+        <w:rPr>
+          <w:rStyle w:val="IntenseEmphasis"/>
+        </w:rPr>
+        <w:t xml:space="preserve"> //Sets </w:t>
+      </w:r>
+      <w:proofErr w:type="spellStart"/>
+      <w:r>
+        <w:rPr>
+          <w:rStyle w:val="IntenseEmphasis"/>
+        </w:rPr>
+        <w:t>pCellIsSingular</w:t>
+      </w:r>
+      <w:proofErr w:type="spellEnd"/>
+      <w:r>
+        <w:rPr>
+          <w:rStyle w:val="IntenseEmphasis"/>
+        </w:rPr>
+        <w:t xml:space="preserve"> in </w:t>
+      </w:r>
+      <w:proofErr w:type="spellStart"/>
+      <w:r>
+        <w:rPr>
+          <w:rStyle w:val="IntenseEmphasis"/>
+        </w:rPr>
+        <w:t>memorycell</w:t>
+      </w:r>
+      <w:proofErr w:type="spellEnd"/>
+    </w:p>
+    <w:p>
+      <w:pPr>
+        <w:spacing w:after="0"/>
+        <w:rPr>
+          <w:rStyle w:val="IntenseEmphasis"/>
+        </w:rPr>
+      </w:pPr>
+      <w:r>
+        <w:rPr>
+          <w:rStyle w:val="IntenseEmphasis"/>
+        </w:rPr>
+        <w:t xml:space="preserve"> //if </w:t>
+      </w:r>
+      <w:proofErr w:type="spellStart"/>
+      <w:r>
+        <w:rPr>
+          <w:rStyle w:val="IntenseEmphasis"/>
+        </w:rPr>
+        <w:t>memorycell</w:t>
+      </w:r>
+      <w:proofErr w:type="spellEnd"/>
+      <w:r>
+        <w:rPr>
+          <w:rStyle w:val="IntenseEmphasis"/>
+        </w:rPr>
+        <w:t xml:space="preserve"> exist</w:t>
+      </w:r>
+    </w:p>
+    <w:p>
+      <w:pPr>
+        <w:spacing w:after="0"/>
+        <w:rPr>
+          <w:rStyle w:val="IntenseEmphasis"/>
+        </w:rPr>
+      </w:pPr>
+      <w:r>
+        <w:rPr>
+          <w:rStyle w:val="IntenseEmphasis"/>
+        </w:rPr>
+        <w:t xml:space="preserve"> //can </w:t>
+      </w:r>
+      <w:proofErr w:type="gramStart"/>
+      <w:r>
+        <w:rPr>
+          <w:rStyle w:val="IntenseEmphasis"/>
+        </w:rPr>
+        <w:t>send</w:t>
+      </w:r>
+      <w:proofErr w:type="gramEnd"/>
+      <w:r>
+        <w:rPr>
+          <w:rStyle w:val="IntenseEmphasis"/>
+        </w:rPr>
+        <w:t xml:space="preserve"> string data or tokenized string data</w:t>
+      </w:r>
+    </w:p>
+    <w:p>
+      <w:pPr>
+        <w:spacing w:after="0"/>
+        <w:rPr>
+          <w:b/>
+          <w:bCs/>
+          <w:i/>
+          <w:iCs/>
+          <w:color w:val="4F81BD" w:themeColor="accent1"/>
+        </w:rPr>
+      </w:pPr>
+      <w:r>
+        <w:rPr>
+          <w:rStyle w:val="IntenseEmphasis"/>
+        </w:rPr>
+        <w:t xml:space="preserve"> //currently right side cells only, don't see a need for left side yet</w:t>
+      </w:r>
+    </w:p>
+    <w:p>
+      <w:pPr>
+        <w:spacing w:after="0"/>
+      </w:pPr>
+      <w:r>
+        <w:t xml:space="preserve"> </w:t>
+      </w:r>
+      <w:proofErr w:type="gramStart"/>
+      <w:r>
+        <w:t>void</w:t>
+      </w:r>
+      <w:proofErr w:type="gramEnd"/>
+      <w:r>
+        <w:t xml:space="preserve"> </w:t>
+      </w:r>
+      <w:proofErr w:type="spellStart"/>
+      <w:r>
+        <w:rPr>
+          <w:rStyle w:val="Strong"/>
+        </w:rPr>
+        <w:t>SetMemoryCellpCellIsSingular</w:t>
+      </w:r>
+      <w:proofErr w:type="spellEnd"/>
+      <w:r>
+        <w:t xml:space="preserve">(char </w:t>
+      </w:r>
+      <w:proofErr w:type="spellStart"/>
+      <w:r>
+        <w:t>newData</w:t>
+      </w:r>
+      <w:proofErr w:type="spellEnd"/>
+      <w:r>
+        <w:t xml:space="preserve">, string </w:t>
+      </w:r>
+      <w:proofErr w:type="spellStart"/>
+      <w:r>
+        <w:t>strData</w:t>
+      </w:r>
+      <w:proofErr w:type="spellEnd"/>
+      <w:r>
+        <w:t xml:space="preserve"> = "", </w:t>
+      </w:r>
+      <w:proofErr w:type="spellStart"/>
+      <w:r>
+        <w:t>int</w:t>
+      </w:r>
+      <w:proofErr w:type="spellEnd"/>
+      <w:r>
+        <w:t xml:space="preserve"> Address = 0)</w:t>
+      </w:r>
+    </w:p>
+    <w:p>
+      <w:pPr>
+        <w:spacing w:after="0"/>
+      </w:pPr>
+    </w:p>
+    <w:p>
+      <w:pPr>
+        <w:spacing w:after="0"/>
+      </w:pPr>
+    </w:p>
+    <w:p>
+      <w:pPr>
+        <w:spacing w:after="0"/>
+        <w:rPr>
+          <w:rStyle w:val="IntenseEmphasis"/>
+        </w:rPr>
+      </w:pPr>
+      <w:r>
+        <w:rPr>
+          <w:rStyle w:val="IntenseEmphasis"/>
+        </w:rPr>
+        <w:t xml:space="preserve"> //Returns </w:t>
+      </w:r>
+      <w:proofErr w:type="spellStart"/>
+      <w:r>
+        <w:rPr>
+          <w:rStyle w:val="IntenseEmphasis"/>
+        </w:rPr>
+        <w:t>pCellIsSingular</w:t>
+      </w:r>
+      <w:proofErr w:type="spellEnd"/>
+      <w:r>
+        <w:rPr>
+          <w:rStyle w:val="IntenseEmphasis"/>
+        </w:rPr>
+        <w:t xml:space="preserve"> from </w:t>
+      </w:r>
+      <w:proofErr w:type="spellStart"/>
+      <w:r>
+        <w:rPr>
+          <w:rStyle w:val="IntenseEmphasis"/>
+        </w:rPr>
+        <w:t>memorycell</w:t>
+      </w:r>
+      <w:proofErr w:type="spellEnd"/>
+    </w:p>
+    <w:p>
+      <w:pPr>
+        <w:spacing w:after="0"/>
+        <w:rPr>
+          <w:rStyle w:val="IntenseEmphasis"/>
+        </w:rPr>
+      </w:pPr>
+      <w:proofErr w:type="gramStart"/>
+      <w:r>
+        <w:rPr>
+          <w:rStyle w:val="IntenseEmphasis"/>
+        </w:rPr>
+        <w:t xml:space="preserve">//Returns '\0' null, if </w:t>
+      </w:r>
+      <w:proofErr w:type="spellStart"/>
+      <w:r>
+        <w:rPr>
+          <w:rStyle w:val="IntenseEmphasis"/>
+        </w:rPr>
+        <w:t>memorycell</w:t>
+      </w:r>
+      <w:proofErr w:type="spellEnd"/>
+      <w:r>
+        <w:rPr>
+          <w:rStyle w:val="IntenseEmphasis"/>
+        </w:rPr>
+        <w:t xml:space="preserve"> doesn't exist.</w:t>
+      </w:r>
+      <w:proofErr w:type="gramEnd"/>
+    </w:p>
+    <w:p>
+      <w:pPr>
+        <w:spacing w:after="0"/>
+        <w:rPr>
+          <w:rStyle w:val="IntenseEmphasis"/>
+        </w:rPr>
+      </w:pPr>
+      <w:r>
+        <w:rPr>
+          <w:rStyle w:val="IntenseEmphasis"/>
+        </w:rPr>
+        <w:t xml:space="preserve">//can </w:t>
+      </w:r>
+      <w:proofErr w:type="gramStart"/>
+      <w:r>
+        <w:rPr>
+          <w:rStyle w:val="IntenseEmphasis"/>
+        </w:rPr>
+        <w:t>send</w:t>
+      </w:r>
+      <w:proofErr w:type="gramEnd"/>
+      <w:r>
+        <w:rPr>
+          <w:rStyle w:val="IntenseEmphasis"/>
+        </w:rPr>
+        <w:t xml:space="preserve"> string data or tokenized string data</w:t>
+      </w:r>
+    </w:p>
+    <w:p>
+      <w:pPr>
+        <w:spacing w:after="0"/>
+        <w:rPr>
+          <w:rStyle w:val="IntenseEmphasis"/>
+        </w:rPr>
+      </w:pPr>
+      <w:r>
+        <w:rPr>
+          <w:rStyle w:val="IntenseEmphasis"/>
+        </w:rPr>
+        <w:t>//currently right side cells only, don't see a need for left side yet</w:t>
+      </w:r>
+    </w:p>
+    <w:p>
+      <w:pPr>
+        <w:spacing w:after="0"/>
+      </w:pPr>
+      <w:r>
+        <w:t xml:space="preserve"> </w:t>
+      </w:r>
+      <w:proofErr w:type="gramStart"/>
+      <w:r>
+        <w:t>char</w:t>
+      </w:r>
+      <w:proofErr w:type="gramEnd"/>
+      <w:r>
+        <w:t xml:space="preserve"> </w:t>
+      </w:r>
+      <w:proofErr w:type="spellStart"/>
+      <w:r>
+        <w:rPr>
+          <w:rStyle w:val="Strong"/>
+        </w:rPr>
+        <w:t>GetMemoryCellpCellIsSingular</w:t>
+      </w:r>
+      <w:proofErr w:type="spellEnd"/>
+      <w:r>
+        <w:t xml:space="preserve">(string </w:t>
+      </w:r>
+      <w:proofErr w:type="spellStart"/>
+      <w:r>
+        <w:t>strData</w:t>
+      </w:r>
+      <w:proofErr w:type="spellEnd"/>
+      <w:r>
+        <w:t xml:space="preserve"> = "", </w:t>
+      </w:r>
+      <w:proofErr w:type="spellStart"/>
+      <w:r>
+        <w:t>int</w:t>
+      </w:r>
+      <w:proofErr w:type="spellEnd"/>
+      <w:r>
+        <w:t xml:space="preserve"> Address = 0){</w:t>
+      </w:r>
+    </w:p>
+    <w:p>
+      <w:pPr>
+        <w:spacing w:after="0"/>
+      </w:pPr>
+    </w:p>
+    <w:p>
+      <w:pPr>
+        <w:spacing w:after="0"/>
+      </w:pPr>
+    </w:p>
+    <w:p>
+      <w:pPr>
+        <w:spacing w:after="0"/>
+        <w:rPr>
+          <w:rStyle w:val="IntenseEmphasis"/>
+        </w:rPr>
+      </w:pPr>
+      <w:r>
+        <w:rPr>
+          <w:rStyle w:val="IntenseEmphasis"/>
+        </w:rPr>
+        <w:t xml:space="preserve"> //Sets </w:t>
+      </w:r>
+      <w:proofErr w:type="spellStart"/>
+      <w:r>
+        <w:rPr>
+          <w:rStyle w:val="IntenseEmphasis"/>
+        </w:rPr>
+        <w:t>pSingularLocation</w:t>
+      </w:r>
+      <w:proofErr w:type="spellEnd"/>
+      <w:r>
+        <w:rPr>
+          <w:rStyle w:val="IntenseEmphasis"/>
+        </w:rPr>
+        <w:t xml:space="preserve"> from </w:t>
+      </w:r>
+      <w:proofErr w:type="spellStart"/>
+      <w:r>
+        <w:rPr>
+          <w:rStyle w:val="IntenseEmphasis"/>
+        </w:rPr>
+        <w:t>memorycell</w:t>
+      </w:r>
+      <w:proofErr w:type="spellEnd"/>
+    </w:p>
+    <w:p>
+      <w:pPr>
+        <w:spacing w:after="0"/>
+        <w:rPr>
+          <w:rStyle w:val="IntenseEmphasis"/>
+        </w:rPr>
+      </w:pPr>
+      <w:r>
+        <w:rPr>
+          <w:rStyle w:val="IntenseEmphasis"/>
+        </w:rPr>
+        <w:t xml:space="preserve"> //if </w:t>
+      </w:r>
+      <w:proofErr w:type="spellStart"/>
+      <w:r>
+        <w:rPr>
+          <w:rStyle w:val="IntenseEmphasis"/>
+        </w:rPr>
+        <w:t>memorycell</w:t>
+      </w:r>
+      <w:proofErr w:type="spellEnd"/>
+      <w:r>
+        <w:rPr>
+          <w:rStyle w:val="IntenseEmphasis"/>
+        </w:rPr>
+        <w:t xml:space="preserve"> exist</w:t>
+      </w:r>
+    </w:p>
+    <w:p>
+      <w:pPr>
+        <w:spacing w:after="0"/>
+        <w:rPr>
+          <w:rStyle w:val="IntenseEmphasis"/>
+        </w:rPr>
+      </w:pPr>
+      <w:r>
+        <w:rPr>
+          <w:rStyle w:val="IntenseEmphasis"/>
+        </w:rPr>
+        <w:t xml:space="preserve"> //can </w:t>
+      </w:r>
+      <w:proofErr w:type="gramStart"/>
+      <w:r>
+        <w:rPr>
+          <w:rStyle w:val="IntenseEmphasis"/>
+        </w:rPr>
+        <w:t>send</w:t>
+      </w:r>
+      <w:proofErr w:type="gramEnd"/>
+      <w:r>
+        <w:rPr>
+          <w:rStyle w:val="IntenseEmphasis"/>
+        </w:rPr>
+        <w:t xml:space="preserve"> string data or tokenized string data for address</w:t>
+      </w:r>
+    </w:p>
+    <w:p>
+      <w:pPr>
+        <w:spacing w:after="0"/>
+        <w:rPr>
+          <w:rStyle w:val="IntenseEmphasis"/>
+        </w:rPr>
+      </w:pPr>
+      <w:r>
+        <w:rPr>
+          <w:rStyle w:val="IntenseEmphasis"/>
+        </w:rPr>
+        <w:t xml:space="preserve"> //send </w:t>
+      </w:r>
+      <w:proofErr w:type="spellStart"/>
+      <w:r>
+        <w:rPr>
+          <w:rStyle w:val="IntenseEmphasis"/>
+        </w:rPr>
+        <w:t>int</w:t>
+      </w:r>
+      <w:proofErr w:type="spellEnd"/>
+      <w:r>
+        <w:rPr>
+          <w:rStyle w:val="IntenseEmphasis"/>
+        </w:rPr>
+        <w:t xml:space="preserve"> for new location</w:t>
+      </w:r>
+    </w:p>
+    <w:p>
+      <w:pPr>
+        <w:spacing w:after="0"/>
+        <w:rPr>
+          <w:rStyle w:val="IntenseEmphasis"/>
+        </w:rPr>
+      </w:pPr>
+      <w:r>
+        <w:rPr>
+          <w:rStyle w:val="IntenseEmphasis"/>
+        </w:rPr>
+        <w:t xml:space="preserve"> //currently right side cells only, don't see a need for left side yet</w:t>
+      </w:r>
+    </w:p>
+    <w:p>
+      <w:pPr>
+        <w:spacing w:after="0"/>
+      </w:pPr>
+      <w:r>
+        <w:t xml:space="preserve"> </w:t>
+      </w:r>
+      <w:proofErr w:type="gramStart"/>
+      <w:r>
+        <w:t>void</w:t>
+      </w:r>
+      <w:proofErr w:type="gramEnd"/>
+      <w:r>
+        <w:t xml:space="preserve"> </w:t>
+      </w:r>
+      <w:proofErr w:type="spellStart"/>
+      <w:r>
+        <w:rPr>
+          <w:rStyle w:val="Strong"/>
+        </w:rPr>
+        <w:t>SetpSingularLocation</w:t>
+      </w:r>
+      <w:proofErr w:type="spellEnd"/>
+      <w:r>
+        <w:t>(</w:t>
+      </w:r>
+      <w:proofErr w:type="spellStart"/>
+      <w:r>
+        <w:t>int</w:t>
+      </w:r>
+      <w:proofErr w:type="spellEnd"/>
+      <w:r>
+        <w:t xml:space="preserve"> </w:t>
+      </w:r>
+      <w:proofErr w:type="spellStart"/>
+      <w:r>
+        <w:t>newLocation</w:t>
+      </w:r>
+      <w:proofErr w:type="spellEnd"/>
+      <w:r>
+        <w:t xml:space="preserve">, string </w:t>
+      </w:r>
+      <w:proofErr w:type="spellStart"/>
+      <w:r>
+        <w:t>strData</w:t>
+      </w:r>
+      <w:proofErr w:type="spellEnd"/>
+      <w:r>
+        <w:t xml:space="preserve"> = "", </w:t>
+      </w:r>
+      <w:proofErr w:type="spellStart"/>
+      <w:r>
+        <w:t>int</w:t>
+      </w:r>
+      <w:proofErr w:type="spellEnd"/>
+      <w:r>
+        <w:t xml:space="preserve"> Address = 0)</w:t>
+      </w:r>
+    </w:p>
+    <w:p>
+      <w:pPr>
+        <w:spacing w:after="0"/>
+      </w:pPr>
+    </w:p>
+    <w:p>
+      <w:pPr>
+        <w:spacing w:after="0"/>
+        <w:rPr>
+          <w:rStyle w:val="IntenseEmphasis"/>
+        </w:rPr>
+      </w:pPr>
+      <w:r>
+        <w:rPr>
+          <w:rStyle w:val="IntenseEmphasis"/>
+        </w:rPr>
+        <w:t xml:space="preserve"> //Returns </w:t>
+      </w:r>
+      <w:proofErr w:type="spellStart"/>
+      <w:r>
+        <w:rPr>
+          <w:rStyle w:val="IntenseEmphasis"/>
+        </w:rPr>
+        <w:t>pSingularLocation</w:t>
+      </w:r>
+      <w:proofErr w:type="spellEnd"/>
+      <w:r>
+        <w:rPr>
+          <w:rStyle w:val="IntenseEmphasis"/>
+        </w:rPr>
+        <w:t xml:space="preserve"> from </w:t>
+      </w:r>
+      <w:proofErr w:type="spellStart"/>
+      <w:r>
+        <w:rPr>
+          <w:rStyle w:val="IntenseEmphasis"/>
+        </w:rPr>
+        <w:t>memorycell</w:t>
+      </w:r>
+      <w:proofErr w:type="spellEnd"/>
+    </w:p>
+    <w:p>
+      <w:pPr>
+        <w:spacing w:after="0"/>
+        <w:rPr>
+          <w:rStyle w:val="IntenseEmphasis"/>
+        </w:rPr>
+      </w:pPr>
+      <w:r>
+        <w:rPr>
+          <w:rStyle w:val="IntenseEmphasis"/>
+        </w:rPr>
+        <w:t xml:space="preserve"> //Returns </w:t>
+      </w:r>
+      <w:proofErr w:type="gramStart"/>
+      <w:r>
+        <w:rPr>
+          <w:rStyle w:val="IntenseEmphasis"/>
+        </w:rPr>
+        <w:t>0 ,</w:t>
+      </w:r>
+      <w:proofErr w:type="gramEnd"/>
+      <w:r>
+        <w:rPr>
+          <w:rStyle w:val="IntenseEmphasis"/>
+        </w:rPr>
+        <w:t xml:space="preserve"> if </w:t>
+      </w:r>
+      <w:proofErr w:type="spellStart"/>
+      <w:r>
+        <w:rPr>
+          <w:rStyle w:val="IntenseEmphasis"/>
+        </w:rPr>
+        <w:t>memorycell</w:t>
+      </w:r>
+      <w:proofErr w:type="spellEnd"/>
+      <w:r>
+        <w:rPr>
+          <w:rStyle w:val="IntenseEmphasis"/>
+        </w:rPr>
+        <w:t xml:space="preserve"> doesn't exist</w:t>
+      </w:r>
+    </w:p>
+    <w:p>
+      <w:pPr>
+        <w:spacing w:after="0"/>
+        <w:rPr>
+          <w:rStyle w:val="IntenseEmphasis"/>
+        </w:rPr>
+      </w:pPr>
+      <w:r>
+        <w:rPr>
+          <w:rStyle w:val="IntenseEmphasis"/>
+        </w:rPr>
+        <w:t xml:space="preserve"> //can </w:t>
+      </w:r>
+      <w:proofErr w:type="gramStart"/>
+      <w:r>
+        <w:rPr>
+          <w:rStyle w:val="IntenseEmphasis"/>
+        </w:rPr>
+        <w:t>send</w:t>
+      </w:r>
+      <w:proofErr w:type="gramEnd"/>
+      <w:r>
+        <w:rPr>
+          <w:rStyle w:val="IntenseEmphasis"/>
+        </w:rPr>
+        <w:t xml:space="preserve"> string data or tokenized string data for address</w:t>
+      </w:r>
+    </w:p>
+    <w:p>
+      <w:pPr>
+        <w:spacing w:after="0"/>
+      </w:pPr>
+      <w:r>
+        <w:rPr>
+          <w:rStyle w:val="IntenseEmphasis"/>
+        </w:rPr>
+        <w:t xml:space="preserve"> //currently right side cells only, don't see a need for left side yet</w:t>
+      </w:r>
+    </w:p>
+    <w:p>
+      <w:pPr>
+        <w:spacing w:after="0"/>
+      </w:pPr>
+      <w:r>
+        <w:t xml:space="preserve"> </w:t>
+      </w:r>
+      <w:proofErr w:type="spellStart"/>
+      <w:proofErr w:type="gramStart"/>
+      <w:r>
+        <w:t>int</w:t>
+      </w:r>
+      <w:proofErr w:type="spellEnd"/>
+      <w:proofErr w:type="gramEnd"/>
+      <w:r>
+        <w:t xml:space="preserve"> </w:t>
+      </w:r>
+      <w:proofErr w:type="spellStart"/>
+      <w:r>
+        <w:rPr>
+          <w:rStyle w:val="Strong"/>
+        </w:rPr>
+        <w:t>GetpSingularLocation</w:t>
+      </w:r>
+      <w:proofErr w:type="spellEnd"/>
+      <w:r>
+        <w:t xml:space="preserve">(string </w:t>
+      </w:r>
+      <w:proofErr w:type="spellStart"/>
+      <w:r>
+        <w:t>strData</w:t>
+      </w:r>
+      <w:proofErr w:type="spellEnd"/>
+      <w:r>
+        <w:t xml:space="preserve"> = "", </w:t>
+      </w:r>
+      <w:proofErr w:type="spellStart"/>
+      <w:r>
+        <w:t>int</w:t>
+      </w:r>
+      <w:proofErr w:type="spellEnd"/>
+      <w:r>
+        <w:t xml:space="preserve"> Address = 0</w:t>
+      </w:r>
+      <w:r>
+        <w:t>)</w:t>
+      </w:r>
+    </w:p>
+    <w:p>
+      <w:pPr>
+        <w:spacing w:after="0"/>
+      </w:pPr>
+    </w:p>
+    <w:p>
+      <w:pPr>
+        <w:spacing w:after="0"/>
+      </w:pPr>
+    </w:p>
+    <w:p>
+      <w:pPr>
+        <w:spacing w:after="0"/>
+      </w:pPr>
     </w:p>
     <w:p>
       <w:pPr>
@@ -3723,6 +4780,17 @@
       <w:i/>
       <w:iCs/>
       <w:color w:val="4F81BD" w:themeColor="accent1"/>
+    </w:rPr>
+  </w:style>
+  <w:style w:type="character" w:styleId="Strong">
+    <w:name w:val="Strong"/>
+    <w:basedOn w:val="DefaultParagraphFont"/>
+    <w:uiPriority w:val="22"/>
+    <w:qFormat/>
+    <w:rsid w:val="00AF185B"/>
+    <w:rPr>
+      <w:b/>
+      <w:bCs/>
     </w:rPr>
   </w:style>
 </w:styles>

</xml_diff>